<commit_message>
Pretty good shape - generating documents with rev tracking
</commit_message>
<xml_diff>
--- a/TestFiles/WC024-Table-After2.docx
+++ b/TestFiles/WC024-Table-After2.docx
@@ -52,170 +52,13 @@
           </w:tcPr>
           <w:p>
             <w:r>
-              <w:t xml:space="preserve">Lorem ipsum dolor sit </w:t>
+              <w:t>Lorem</w:t>
             </w:r>
-            <w:proofErr w:type="spellStart"/>
-            <w:r>
-              <w:t>amet</w:t>
-            </w:r>
-            <w:proofErr w:type="spellEnd"/>
-            <w:r>
-              <w:t xml:space="preserve">, </w:t>
-            </w:r>
-            <w:proofErr w:type="spellStart"/>
-            <w:r>
-              <w:t>consectetuer</w:t>
-            </w:r>
-            <w:proofErr w:type="spellEnd"/>
-            <w:r>
-              <w:t xml:space="preserve"> </w:t>
-            </w:r>
-            <w:proofErr w:type="spellStart"/>
-            <w:r>
-              <w:t>adipiscing</w:t>
-            </w:r>
-            <w:proofErr w:type="spellEnd"/>
-            <w:r>
-              <w:t xml:space="preserve"> </w:t>
-            </w:r>
-            <w:proofErr w:type="spellStart"/>
-            <w:r>
-              <w:t>elit</w:t>
-            </w:r>
-            <w:proofErr w:type="spellEnd"/>
-            <w:r>
-              <w:t xml:space="preserve">. Maecenas </w:t>
-            </w:r>
-            <w:proofErr w:type="spellStart"/>
-            <w:r>
-              <w:t>porttitor</w:t>
-            </w:r>
-            <w:proofErr w:type="spellEnd"/>
-            <w:r>
-              <w:t xml:space="preserve"> </w:t>
-            </w:r>
-            <w:proofErr w:type="spellStart"/>
-            <w:r>
-              <w:t>congue</w:t>
-            </w:r>
-            <w:proofErr w:type="spellEnd"/>
-            <w:r>
-              <w:t xml:space="preserve"> </w:t>
-            </w:r>
-            <w:proofErr w:type="spellStart"/>
-            <w:r>
-              <w:t>massa</w:t>
-            </w:r>
-            <w:proofErr w:type="spellEnd"/>
-            <w:r>
-              <w:t xml:space="preserve">. </w:t>
-            </w:r>
-            <w:proofErr w:type="spellStart"/>
-            <w:r>
-              <w:t>Fusce</w:t>
-            </w:r>
-            <w:proofErr w:type="spellEnd"/>
-            <w:r>
-              <w:t xml:space="preserve"> </w:t>
-            </w:r>
-            <w:proofErr w:type="spellStart"/>
-            <w:r>
-              <w:t>posuere</w:t>
-            </w:r>
-            <w:proofErr w:type="spellEnd"/>
-            <w:r>
-              <w:t xml:space="preserve">, magna </w:t>
-            </w:r>
-            <w:proofErr w:type="spellStart"/>
-            <w:r>
-              <w:t>sed</w:t>
-            </w:r>
-            <w:proofErr w:type="spellEnd"/>
-            <w:r>
-              <w:t xml:space="preserve"> </w:t>
-            </w:r>
-            <w:proofErr w:type="spellStart"/>
-            <w:r>
-              <w:t>pulvinar</w:t>
-            </w:r>
-            <w:proofErr w:type="spellEnd"/>
-            <w:r>
-              <w:t xml:space="preserve"> </w:t>
-            </w:r>
-            <w:proofErr w:type="spellStart"/>
-            <w:r>
-              <w:t>ultricies</w:t>
-            </w:r>
-            <w:proofErr w:type="spellEnd"/>
-            <w:r>
-              <w:t xml:space="preserve">, </w:t>
-            </w:r>
-            <w:proofErr w:type="spellStart"/>
-            <w:r>
-              <w:t>purus</w:t>
-            </w:r>
-            <w:proofErr w:type="spellEnd"/>
-            <w:r>
-              <w:t xml:space="preserve"> </w:t>
-            </w:r>
-            <w:proofErr w:type="spellStart"/>
-            <w:r>
-              <w:t>lectus</w:t>
-            </w:r>
-            <w:proofErr w:type="spellEnd"/>
-            <w:r>
-              <w:t xml:space="preserve"> </w:t>
-            </w:r>
-            <w:proofErr w:type="spellStart"/>
-            <w:r>
-              <w:t>malesuada</w:t>
-            </w:r>
-            <w:proofErr w:type="spellEnd"/>
-            <w:r>
-              <w:t xml:space="preserve"> libero, sit </w:t>
-            </w:r>
-            <w:proofErr w:type="spellStart"/>
-            <w:r>
-              <w:t>amet</w:t>
-            </w:r>
-            <w:proofErr w:type="spellEnd"/>
-            <w:r>
-              <w:t xml:space="preserve"> </w:t>
-            </w:r>
-            <w:proofErr w:type="spellStart"/>
-            <w:r>
-              <w:t>commodo</w:t>
-            </w:r>
-            <w:proofErr w:type="spellEnd"/>
-            <w:r>
-              <w:t xml:space="preserve"> magna </w:t>
-            </w:r>
-            <w:proofErr w:type="spellStart"/>
-            <w:r>
-              <w:t>eros</w:t>
-            </w:r>
-            <w:proofErr w:type="spellEnd"/>
-            <w:r>
-              <w:t xml:space="preserve"> </w:t>
-            </w:r>
-            <w:proofErr w:type="spellStart"/>
-            <w:r>
-              <w:t>quis</w:t>
-            </w:r>
-            <w:proofErr w:type="spellEnd"/>
-            <w:r>
-              <w:t xml:space="preserve"> </w:t>
-            </w:r>
-            <w:proofErr w:type="spellStart"/>
-            <w:r>
-              <w:t>urna</w:t>
-            </w:r>
-            <w:proofErr w:type="spellEnd"/>
+            <w:bookmarkStart w:id="0" w:name="_GoBack"/>
+            <w:bookmarkEnd w:id="0"/>
             <w:r>
               <w:t>.</w:t>
             </w:r>
-            <w:bookmarkStart w:id="0" w:name="_GoBack"/>
-            <w:bookmarkEnd w:id="0"/>
           </w:p>
         </w:tc>
         <w:tc>

</xml_diff>